<commit_message>
Part B 2 Done
</commit_message>
<xml_diff>
--- a/Assignment1.docx
+++ b/Assignment1.docx
@@ -611,12 +611,14 @@
     </w:p>
     <w:p>
       <w:pPr>
-        <w:pStyle w:val="ListParagraph"/>
-        <w:numPr>
-          <w:ilvl w:val="0"/>
-          <w:numId w:val="12"/>
-        </w:numPr>
-      </w:pPr>
+        <w:pStyle w:val="Heading2"/>
+      </w:pPr>
+      <w:r>
+        <w:t>PC1 vs PC2 plot</w:t>
+      </w:r>
+    </w:p>
+    <w:p/>
+    <w:p>
       <w:r>
         <w:t xml:space="preserve">The figure below shows us a plot of PC1 vs PC2. We can see here that there are 4 clusters. </w:t>
       </w:r>
@@ -636,9 +638,9 @@
           <w:lang w:eastAsia="en-CA"/>
         </w:rPr>
         <w:drawing>
-          <wp:inline distT="0" distB="0" distL="0" distR="0" wp14:anchorId="7BBB8AD9" wp14:editId="15EB681F">
-            <wp:extent cx="4448175" cy="3336131"/>
-            <wp:effectExtent l="19050" t="19050" r="9525" b="17145"/>
+          <wp:inline distT="0" distB="0" distL="0" distR="0" wp14:anchorId="7BBB8AD9" wp14:editId="316252F5">
+            <wp:extent cx="4124325" cy="3093244"/>
+            <wp:effectExtent l="19050" t="19050" r="9525" b="12065"/>
             <wp:docPr id="13" name="Picture 13" descr="C:\Users\rmursh\Ecse-517\Ecse-517\PC1vsPC2.jpg"/>
             <wp:cNvGraphicFramePr>
               <a:graphicFrameLocks xmlns:a="http://schemas.openxmlformats.org/drawingml/2006/main" noChangeAspect="1"/>
@@ -668,7 +670,7 @@
                   <pic:spPr bwMode="auto">
                     <a:xfrm>
                       <a:off x="0" y="0"/>
-                      <a:ext cx="4456033" cy="3342025"/>
+                      <a:ext cx="4137659" cy="3103245"/>
                     </a:xfrm>
                     <a:prstGeom prst="rect">
                       <a:avLst/>
@@ -689,23 +691,27 @@
     </w:p>
     <w:p>
       <w:pPr>
-        <w:pStyle w:val="ListParagraph"/>
-        <w:numPr>
-          <w:ilvl w:val="0"/>
-          <w:numId w:val="12"/>
-        </w:numPr>
-      </w:pPr>
+        <w:pStyle w:val="Heading2"/>
+      </w:pPr>
+      <w:r>
+        <w:t xml:space="preserve">Use </w:t>
+      </w:r>
+      <w:proofErr w:type="spellStart"/>
+      <w:r>
+        <w:t>Kmeans</w:t>
+      </w:r>
+      <w:proofErr w:type="spellEnd"/>
+      <w:r>
+        <w:t xml:space="preserve"> to Cluster the Data</w:t>
+      </w:r>
+    </w:p>
+    <w:p>
       <w:r>
         <w:t>The plot of the wav</w:t>
       </w:r>
       <w:r>
         <w:t>eform groups is as shown below.</w:t>
       </w:r>
-    </w:p>
-    <w:p>
-      <w:pPr>
-        <w:pStyle w:val="ListParagraph"/>
-      </w:pPr>
     </w:p>
     <w:p>
       <w:pPr>
@@ -718,9 +724,9 @@
           <w:lang w:eastAsia="en-CA"/>
         </w:rPr>
         <w:drawing>
-          <wp:inline distT="0" distB="0" distL="0" distR="0" wp14:anchorId="25A2287E" wp14:editId="3AA7D512">
-            <wp:extent cx="4095750" cy="3071813"/>
-            <wp:effectExtent l="19050" t="19050" r="19050" b="14605"/>
+          <wp:inline distT="0" distB="0" distL="0" distR="0" wp14:anchorId="25A2287E" wp14:editId="101B6EE9">
+            <wp:extent cx="3324225" cy="2493168"/>
+            <wp:effectExtent l="19050" t="19050" r="9525" b="21590"/>
             <wp:docPr id="3" name="Picture 3" descr="C:\Users\rmursh\git\Ecse-517\kmeansCluster.jpg"/>
             <wp:cNvGraphicFramePr>
               <a:graphicFrameLocks xmlns:a="http://schemas.openxmlformats.org/drawingml/2006/main" noChangeAspect="1"/>
@@ -750,7 +756,7 @@
                   <pic:spPr bwMode="auto">
                     <a:xfrm>
                       <a:off x="0" y="0"/>
-                      <a:ext cx="4122490" cy="3091868"/>
+                      <a:ext cx="3366174" cy="2524630"/>
                     </a:xfrm>
                     <a:prstGeom prst="rect">
                       <a:avLst/>
@@ -800,8 +806,8 @@
           <w:lang w:eastAsia="en-CA"/>
         </w:rPr>
         <w:drawing>
-          <wp:inline distT="0" distB="0" distL="0" distR="0" wp14:anchorId="38ABF72F" wp14:editId="16F0F1A0">
-            <wp:extent cx="4210050" cy="3157538"/>
+          <wp:inline distT="0" distB="0" distL="0" distR="0" wp14:anchorId="38ABF72F" wp14:editId="0017BC14">
+            <wp:extent cx="3448050" cy="2586037"/>
             <wp:effectExtent l="19050" t="19050" r="19050" b="24130"/>
             <wp:docPr id="8" name="Picture 8" descr="C:\Users\rmursh\git\Ecse-517\kmeansCluster.jpg"/>
             <wp:cNvGraphicFramePr>
@@ -832,7 +838,7 @@
                   <pic:spPr bwMode="auto">
                     <a:xfrm>
                       <a:off x="0" y="0"/>
-                      <a:ext cx="4214664" cy="3160998"/>
+                      <a:ext cx="3462384" cy="2596787"/>
                     </a:xfrm>
                     <a:prstGeom prst="rect">
                       <a:avLst/>
@@ -878,9 +884,9 @@
           <w:lang w:eastAsia="en-CA"/>
         </w:rPr>
         <w:drawing>
-          <wp:inline distT="0" distB="0" distL="0" distR="0" wp14:anchorId="043B2667" wp14:editId="598FC148">
-            <wp:extent cx="4171950" cy="3128963"/>
-            <wp:effectExtent l="19050" t="19050" r="19050" b="14605"/>
+          <wp:inline distT="0" distB="0" distL="0" distR="0" wp14:anchorId="043B2667" wp14:editId="31752849">
+            <wp:extent cx="3543300" cy="2657475"/>
+            <wp:effectExtent l="19050" t="19050" r="19050" b="28575"/>
             <wp:docPr id="12" name="Picture 12" descr="C:\Users\rmursh\git\Ecse-517\kmeansClusterImproved.jpg"/>
             <wp:cNvGraphicFramePr>
               <a:graphicFrameLocks xmlns:a="http://schemas.openxmlformats.org/drawingml/2006/main" noChangeAspect="1"/>
@@ -910,7 +916,7 @@
                   <pic:spPr bwMode="auto">
                     <a:xfrm>
                       <a:off x="0" y="0"/>
-                      <a:ext cx="4183706" cy="3137780"/>
+                      <a:ext cx="3558735" cy="2669051"/>
                     </a:xfrm>
                     <a:prstGeom prst="rect">
                       <a:avLst/>
@@ -934,25 +940,465 @@
         <w:ind w:left="360"/>
       </w:pPr>
       <w:r>
+        <w:t>From the above plot we can see that almost all the data points are in clusters and are very well separated from other clusters’ points as the Silhouette values are all close to 1. It also suppor</w:t>
+      </w:r>
+      <w:r>
+        <w:t>ts our second theory of having 4</w:t>
+      </w:r>
+      <w:r>
+        <w:t xml:space="preserve"> clusters in our dataset.</w:t>
+      </w:r>
+    </w:p>
+    <w:p>
+      <w:pPr>
+        <w:pStyle w:val="Heading1"/>
+      </w:pPr>
+      <w:r>
         <w:lastRenderedPageBreak/>
-        <w:t>From the above plot we can see that almost all the data points are in clusters and are very well separated from other clusters’ points as the Silhouette values are all close to 1. It also suppor</w:t>
-      </w:r>
-      <w:r>
-        <w:t>ts our second theory of having 4</w:t>
-      </w:r>
-      <w:r>
-        <w:t xml:space="preserve"> clusters in our dataset.</w:t>
-      </w:r>
-    </w:p>
-    <w:p>
-      <w:pPr>
-        <w:ind w:left="360"/>
-      </w:pPr>
+        <w:t xml:space="preserve">Part B: Decodes using Spikes </w:t>
+      </w:r>
+    </w:p>
+    <w:p>
+      <w:pPr>
+        <w:pStyle w:val="Heading2"/>
+      </w:pPr>
+      <w:r>
+        <w:t>Matrix of Spike Times</w:t>
+      </w:r>
+    </w:p>
+    <w:p>
+      <w:pPr>
+        <w:autoSpaceDE w:val="0"/>
+        <w:autoSpaceDN w:val="0"/>
+        <w:adjustRightInd w:val="0"/>
+        <w:spacing w:after="0" w:line="240" w:lineRule="auto"/>
+      </w:pPr>
+      <w:r>
+        <w:t xml:space="preserve">Five Matrices were created for each of the units plus the unsorted data using MATLAB called </w:t>
+      </w:r>
+      <w:r>
+        <w:t xml:space="preserve">spkTrials1, spkTrials2, spkTrials3, spkTrials4 and </w:t>
+      </w:r>
+      <w:proofErr w:type="spellStart"/>
+      <w:r>
+        <w:t>spkTrialsUnsorted</w:t>
+      </w:r>
+      <w:proofErr w:type="spellEnd"/>
+      <w:r>
+        <w:t>.</w:t>
+      </w:r>
+    </w:p>
+    <w:p>
+      <w:pPr>
+        <w:pStyle w:val="Heading2"/>
+      </w:pPr>
+      <w:r>
+        <w:t>Plot Tuning Curve</w:t>
+      </w:r>
+    </w:p>
+    <w:p>
+      <w:r>
+        <w:t>Yes,</w:t>
+      </w:r>
+      <w:r>
+        <w:t xml:space="preserve"> the preferred directions </w:t>
+      </w:r>
+      <w:r>
+        <w:t xml:space="preserve">of all grouped units are the same. </w:t>
+      </w:r>
+    </w:p>
+    <w:p>
+      <w:r>
+        <w:t xml:space="preserve">This is a plot of the Unit 1 Tuning Curve - </w:t>
+      </w:r>
+    </w:p>
+    <w:p>
+      <w:pPr>
+        <w:jc w:val="center"/>
+      </w:pPr>
+      <w:r>
+        <w:rPr>
+          <w:noProof/>
+          <w:lang w:eastAsia="en-CA"/>
+        </w:rPr>
+        <w:drawing>
+          <wp:inline distT="0" distB="0" distL="0" distR="0" wp14:anchorId="28261EA7" wp14:editId="18016D44">
+            <wp:extent cx="3524250" cy="2643188"/>
+            <wp:effectExtent l="19050" t="19050" r="19050" b="24130"/>
+            <wp:docPr id="5" name="Picture 5" descr="C:\Users\rmursh\Downloads\Ecse-517\Unit1TuningCurve.jpg"/>
+            <wp:cNvGraphicFramePr>
+              <a:graphicFrameLocks xmlns:a="http://schemas.openxmlformats.org/drawingml/2006/main" noChangeAspect="1"/>
+            </wp:cNvGraphicFramePr>
+            <a:graphic xmlns:a="http://schemas.openxmlformats.org/drawingml/2006/main">
+              <a:graphicData uri="http://schemas.openxmlformats.org/drawingml/2006/picture">
+                <pic:pic xmlns:pic="http://schemas.openxmlformats.org/drawingml/2006/picture">
+                  <pic:nvPicPr>
+                    <pic:cNvPr id="0" name="Picture 1" descr="C:\Users\rmursh\Downloads\Ecse-517\Unit1TuningCurve.jpg"/>
+                    <pic:cNvPicPr>
+                      <a:picLocks noChangeAspect="1" noChangeArrowheads="1"/>
+                    </pic:cNvPicPr>
+                  </pic:nvPicPr>
+                  <pic:blipFill>
+                    <a:blip r:embed="rId19">
+                      <a:extLst>
+                        <a:ext uri="{28A0092B-C50C-407E-A947-70E740481C1C}">
+                          <a14:useLocalDpi xmlns:a14="http://schemas.microsoft.com/office/drawing/2010/main" val="0"/>
+                        </a:ext>
+                      </a:extLst>
+                    </a:blip>
+                    <a:srcRect/>
+                    <a:stretch>
+                      <a:fillRect/>
+                    </a:stretch>
+                  </pic:blipFill>
+                  <pic:spPr bwMode="auto">
+                    <a:xfrm>
+                      <a:off x="0" y="0"/>
+                      <a:ext cx="3533050" cy="2649788"/>
+                    </a:xfrm>
+                    <a:prstGeom prst="rect">
+                      <a:avLst/>
+                    </a:prstGeom>
+                    <a:noFill/>
+                    <a:ln>
+                      <a:solidFill>
+                        <a:schemeClr val="tx1"/>
+                      </a:solidFill>
+                    </a:ln>
+                  </pic:spPr>
+                </pic:pic>
+              </a:graphicData>
+            </a:graphic>
+          </wp:inline>
+        </w:drawing>
+      </w:r>
+    </w:p>
+    <w:p>
+      <w:r>
+        <w:t xml:space="preserve">This is a plot of the Unit </w:t>
+      </w:r>
+      <w:r>
+        <w:t>2</w:t>
+      </w:r>
+      <w:r>
+        <w:t xml:space="preserve"> Tuning Curve </w:t>
+      </w:r>
+      <w:r>
+        <w:t>–</w:t>
+      </w:r>
+    </w:p>
+    <w:p>
+      <w:pPr>
+        <w:jc w:val="center"/>
+      </w:pPr>
+      <w:r>
+        <w:rPr>
+          <w:noProof/>
+          <w:lang w:eastAsia="en-CA"/>
+        </w:rPr>
+        <w:drawing>
+          <wp:inline distT="0" distB="0" distL="0" distR="0" wp14:anchorId="489126BF" wp14:editId="6AC74A06">
+            <wp:extent cx="3581400" cy="2622097"/>
+            <wp:effectExtent l="19050" t="19050" r="19050" b="26035"/>
+            <wp:docPr id="7" name="Picture 7" descr="C:\Users\rmursh\Downloads\Ecse-517\Unit2TuningCurve.jpg"/>
+            <wp:cNvGraphicFramePr>
+              <a:graphicFrameLocks xmlns:a="http://schemas.openxmlformats.org/drawingml/2006/main" noChangeAspect="1"/>
+            </wp:cNvGraphicFramePr>
+            <a:graphic xmlns:a="http://schemas.openxmlformats.org/drawingml/2006/main">
+              <a:graphicData uri="http://schemas.openxmlformats.org/drawingml/2006/picture">
+                <pic:pic xmlns:pic="http://schemas.openxmlformats.org/drawingml/2006/picture">
+                  <pic:nvPicPr>
+                    <pic:cNvPr id="0" name="Picture 2" descr="C:\Users\rmursh\Downloads\Ecse-517\Unit2TuningCurve.jpg"/>
+                    <pic:cNvPicPr>
+                      <a:picLocks noChangeAspect="1" noChangeArrowheads="1"/>
+                    </pic:cNvPicPr>
+                  </pic:nvPicPr>
+                  <pic:blipFill>
+                    <a:blip r:embed="rId20">
+                      <a:extLst>
+                        <a:ext uri="{28A0092B-C50C-407E-A947-70E740481C1C}">
+                          <a14:useLocalDpi xmlns:a14="http://schemas.microsoft.com/office/drawing/2010/main" val="0"/>
+                        </a:ext>
+                      </a:extLst>
+                    </a:blip>
+                    <a:srcRect/>
+                    <a:stretch>
+                      <a:fillRect/>
+                    </a:stretch>
+                  </pic:blipFill>
+                  <pic:spPr bwMode="auto">
+                    <a:xfrm>
+                      <a:off x="0" y="0"/>
+                      <a:ext cx="3608028" cy="2641592"/>
+                    </a:xfrm>
+                    <a:prstGeom prst="rect">
+                      <a:avLst/>
+                    </a:prstGeom>
+                    <a:noFill/>
+                    <a:ln>
+                      <a:solidFill>
+                        <a:schemeClr val="tx1"/>
+                      </a:solidFill>
+                    </a:ln>
+                  </pic:spPr>
+                </pic:pic>
+              </a:graphicData>
+            </a:graphic>
+          </wp:inline>
+        </w:drawing>
+      </w:r>
+    </w:p>
+    <w:p>
+      <w:r>
+        <w:t xml:space="preserve">This is a plot of the Unit </w:t>
+      </w:r>
+      <w:r>
+        <w:t>3</w:t>
+      </w:r>
+      <w:r>
+        <w:t xml:space="preserve"> Tuning Curve –</w:t>
+      </w:r>
+    </w:p>
+    <w:p>
+      <w:pPr>
+        <w:jc w:val="center"/>
+      </w:pPr>
+      <w:r>
+        <w:rPr>
+          <w:noProof/>
+          <w:lang w:eastAsia="en-CA"/>
+        </w:rPr>
+        <w:lastRenderedPageBreak/>
+        <w:drawing>
+          <wp:inline distT="0" distB="0" distL="0" distR="0" wp14:anchorId="4525BF6B" wp14:editId="226E0E78">
+            <wp:extent cx="3752850" cy="2814638"/>
+            <wp:effectExtent l="19050" t="19050" r="19050" b="24130"/>
+            <wp:docPr id="14" name="Picture 14" descr="C:\Users\rmursh\Downloads\Ecse-517\Unit3TuningCurve.jpg"/>
+            <wp:cNvGraphicFramePr>
+              <a:graphicFrameLocks xmlns:a="http://schemas.openxmlformats.org/drawingml/2006/main" noChangeAspect="1"/>
+            </wp:cNvGraphicFramePr>
+            <a:graphic xmlns:a="http://schemas.openxmlformats.org/drawingml/2006/main">
+              <a:graphicData uri="http://schemas.openxmlformats.org/drawingml/2006/picture">
+                <pic:pic xmlns:pic="http://schemas.openxmlformats.org/drawingml/2006/picture">
+                  <pic:nvPicPr>
+                    <pic:cNvPr id="0" name="Picture 3" descr="C:\Users\rmursh\Downloads\Ecse-517\Unit3TuningCurve.jpg"/>
+                    <pic:cNvPicPr>
+                      <a:picLocks noChangeAspect="1" noChangeArrowheads="1"/>
+                    </pic:cNvPicPr>
+                  </pic:nvPicPr>
+                  <pic:blipFill>
+                    <a:blip r:embed="rId21">
+                      <a:extLst>
+                        <a:ext uri="{28A0092B-C50C-407E-A947-70E740481C1C}">
+                          <a14:useLocalDpi xmlns:a14="http://schemas.microsoft.com/office/drawing/2010/main" val="0"/>
+                        </a:ext>
+                      </a:extLst>
+                    </a:blip>
+                    <a:srcRect/>
+                    <a:stretch>
+                      <a:fillRect/>
+                    </a:stretch>
+                  </pic:blipFill>
+                  <pic:spPr bwMode="auto">
+                    <a:xfrm>
+                      <a:off x="0" y="0"/>
+                      <a:ext cx="3761354" cy="2821016"/>
+                    </a:xfrm>
+                    <a:prstGeom prst="rect">
+                      <a:avLst/>
+                    </a:prstGeom>
+                    <a:noFill/>
+                    <a:ln>
+                      <a:solidFill>
+                        <a:schemeClr val="tx1"/>
+                      </a:solidFill>
+                    </a:ln>
+                  </pic:spPr>
+                </pic:pic>
+              </a:graphicData>
+            </a:graphic>
+          </wp:inline>
+        </w:drawing>
+      </w:r>
+    </w:p>
+    <w:p>
+      <w:r>
+        <w:t xml:space="preserve">This is a plot of the Unit </w:t>
+      </w:r>
+      <w:r>
+        <w:t>4</w:t>
+      </w:r>
+      <w:r>
+        <w:t xml:space="preserve"> Tuning Curve –</w:t>
+      </w:r>
+    </w:p>
+    <w:p>
+      <w:pPr>
+        <w:jc w:val="center"/>
+      </w:pPr>
+      <w:r>
+        <w:rPr>
+          <w:noProof/>
+          <w:lang w:eastAsia="en-CA"/>
+        </w:rPr>
+        <w:drawing>
+          <wp:inline distT="0" distB="0" distL="0" distR="0" wp14:anchorId="7B32DA4F" wp14:editId="0C42AF05">
+            <wp:extent cx="3724275" cy="2793206"/>
+            <wp:effectExtent l="19050" t="19050" r="9525" b="26670"/>
+            <wp:docPr id="15" name="Picture 15" descr="C:\Users\rmursh\Downloads\Ecse-517\Unit4TuningCurve.jpg"/>
+            <wp:cNvGraphicFramePr>
+              <a:graphicFrameLocks xmlns:a="http://schemas.openxmlformats.org/drawingml/2006/main" noChangeAspect="1"/>
+            </wp:cNvGraphicFramePr>
+            <a:graphic xmlns:a="http://schemas.openxmlformats.org/drawingml/2006/main">
+              <a:graphicData uri="http://schemas.openxmlformats.org/drawingml/2006/picture">
+                <pic:pic xmlns:pic="http://schemas.openxmlformats.org/drawingml/2006/picture">
+                  <pic:nvPicPr>
+                    <pic:cNvPr id="0" name="Picture 4" descr="C:\Users\rmursh\Downloads\Ecse-517\Unit4TuningCurve.jpg"/>
+                    <pic:cNvPicPr>
+                      <a:picLocks noChangeAspect="1" noChangeArrowheads="1"/>
+                    </pic:cNvPicPr>
+                  </pic:nvPicPr>
+                  <pic:blipFill>
+                    <a:blip r:embed="rId22">
+                      <a:extLst>
+                        <a:ext uri="{28A0092B-C50C-407E-A947-70E740481C1C}">
+                          <a14:useLocalDpi xmlns:a14="http://schemas.microsoft.com/office/drawing/2010/main" val="0"/>
+                        </a:ext>
+                      </a:extLst>
+                    </a:blip>
+                    <a:srcRect/>
+                    <a:stretch>
+                      <a:fillRect/>
+                    </a:stretch>
+                  </pic:blipFill>
+                  <pic:spPr bwMode="auto">
+                    <a:xfrm>
+                      <a:off x="0" y="0"/>
+                      <a:ext cx="3733461" cy="2800095"/>
+                    </a:xfrm>
+                    <a:prstGeom prst="rect">
+                      <a:avLst/>
+                    </a:prstGeom>
+                    <a:noFill/>
+                    <a:ln>
+                      <a:solidFill>
+                        <a:schemeClr val="tx1"/>
+                      </a:solidFill>
+                    </a:ln>
+                  </pic:spPr>
+                </pic:pic>
+              </a:graphicData>
+            </a:graphic>
+          </wp:inline>
+        </w:drawing>
+      </w:r>
+    </w:p>
+    <w:p>
+      <w:r>
+        <w:t>This is a plot of the Unsorted</w:t>
+      </w:r>
+      <w:r>
+        <w:t xml:space="preserve"> Tuning Curve –</w:t>
+      </w:r>
+    </w:p>
+    <w:p>
+      <w:pPr>
+        <w:jc w:val="center"/>
+      </w:pPr>
+      <w:r>
+        <w:rPr>
+          <w:noProof/>
+          <w:lang w:eastAsia="en-CA"/>
+        </w:rPr>
+        <w:lastRenderedPageBreak/>
+        <w:drawing>
+          <wp:inline distT="0" distB="0" distL="0" distR="0" wp14:anchorId="4120885F" wp14:editId="0A5B5BCC">
+            <wp:extent cx="3800475" cy="2850355"/>
+            <wp:effectExtent l="19050" t="19050" r="9525" b="26670"/>
+            <wp:docPr id="16" name="Picture 16" descr="C:\Users\rmursh\Downloads\Ecse-517\UnsortedTuningCurve.jpg"/>
+            <wp:cNvGraphicFramePr>
+              <a:graphicFrameLocks xmlns:a="http://schemas.openxmlformats.org/drawingml/2006/main" noChangeAspect="1"/>
+            </wp:cNvGraphicFramePr>
+            <a:graphic xmlns:a="http://schemas.openxmlformats.org/drawingml/2006/main">
+              <a:graphicData uri="http://schemas.openxmlformats.org/drawingml/2006/picture">
+                <pic:pic xmlns:pic="http://schemas.openxmlformats.org/drawingml/2006/picture">
+                  <pic:nvPicPr>
+                    <pic:cNvPr id="0" name="Picture 5" descr="C:\Users\rmursh\Downloads\Ecse-517\UnsortedTuningCurve.jpg"/>
+                    <pic:cNvPicPr>
+                      <a:picLocks noChangeAspect="1" noChangeArrowheads="1"/>
+                    </pic:cNvPicPr>
+                  </pic:nvPicPr>
+                  <pic:blipFill>
+                    <a:blip r:embed="rId23">
+                      <a:extLst>
+                        <a:ext uri="{28A0092B-C50C-407E-A947-70E740481C1C}">
+                          <a14:useLocalDpi xmlns:a14="http://schemas.microsoft.com/office/drawing/2010/main" val="0"/>
+                        </a:ext>
+                      </a:extLst>
+                    </a:blip>
+                    <a:srcRect/>
+                    <a:stretch>
+                      <a:fillRect/>
+                    </a:stretch>
+                  </pic:blipFill>
+                  <pic:spPr bwMode="auto">
+                    <a:xfrm>
+                      <a:off x="0" y="0"/>
+                      <a:ext cx="3824390" cy="2868291"/>
+                    </a:xfrm>
+                    <a:prstGeom prst="rect">
+                      <a:avLst/>
+                    </a:prstGeom>
+                    <a:noFill/>
+                    <a:ln>
+                      <a:solidFill>
+                        <a:schemeClr val="tx1"/>
+                      </a:solidFill>
+                    </a:ln>
+                  </pic:spPr>
+                </pic:pic>
+              </a:graphicData>
+            </a:graphic>
+          </wp:inline>
+        </w:drawing>
+      </w:r>
       <w:bookmarkStart w:id="0" w:name="_GoBack"/>
       <w:bookmarkEnd w:id="0"/>
     </w:p>
+    <w:p>
+      <w:pPr>
+        <w:jc w:val="center"/>
+      </w:pPr>
+    </w:p>
+    <w:p/>
+    <w:p>
+      <w:pPr>
+        <w:jc w:val="center"/>
+      </w:pPr>
+    </w:p>
+    <w:p>
+      <w:pPr>
+        <w:jc w:val="center"/>
+      </w:pPr>
+    </w:p>
+    <w:p/>
+    <w:p/>
+    <w:p>
+      <w:pPr>
+        <w:autoSpaceDE w:val="0"/>
+        <w:autoSpaceDN w:val="0"/>
+        <w:adjustRightInd w:val="0"/>
+        <w:spacing w:after="0" w:line="240" w:lineRule="auto"/>
+        <w:rPr>
+          <w:rFonts w:ascii="Courier New" w:hAnsi="Courier New" w:cs="Courier New"/>
+          <w:sz w:val="24"/>
+          <w:szCs w:val="24"/>
+        </w:rPr>
+      </w:pPr>
+    </w:p>
+    <w:p/>
     <w:sectPr>
-      <w:headerReference w:type="default" r:id="rId19"/>
+      <w:headerReference w:type="default" r:id="rId24"/>
       <w:pgSz w:w="12240" w:h="15840"/>
       <w:pgMar w:top="1440" w:right="1440" w:bottom="1440" w:left="1440" w:header="708" w:footer="708" w:gutter="0"/>
       <w:cols w:space="708"/>
@@ -2764,7 +3210,7 @@
 </file>
 
 <file path=customXml/itemProps1.xml><?xml version="1.0" encoding="utf-8"?>
-<ds:datastoreItem xmlns:ds="http://schemas.openxmlformats.org/officeDocument/2006/customXml" ds:itemID="{F7F934DB-D2F2-41D6-A91C-E36457B474BB}">
+<ds:datastoreItem xmlns:ds="http://schemas.openxmlformats.org/officeDocument/2006/customXml" ds:itemID="{86674E7C-AA53-4360-BBBC-60FFC1077CEC}">
   <ds:schemaRefs>
     <ds:schemaRef ds:uri="http://schemas.openxmlformats.org/officeDocument/2006/bibliography"/>
   </ds:schemaRefs>

</xml_diff>